<commit_message>
Finishing the seventh chapter
</commit_message>
<xml_diff>
--- a/chapter7.docx
+++ b/chapter7.docx
@@ -66,7 +66,7 @@
           <v:rect id="rectole0000000000" o:spid="_x0000_i1025" alt="" style="width:242pt;height:242pt;mso-width-percent:0;mso-height-percent:0;mso-width-percent:0;mso-height-percent:0" o:ole="" o:preferrelative="t" stroked="f">
             <v:imagedata r:id="rId4" o:title=""/>
           </v:rect>
-          <o:OLEObject Type="Embed" ProgID="StaticMetafile" ShapeID="rectole0000000000" DrawAspect="Content" ObjectID="_1597838032" r:id="rId5"/>
+          <o:OLEObject Type="Embed" ProgID="StaticMetafile" ShapeID="rectole0000000000" DrawAspect="Content" ObjectID="_1597839496" r:id="rId5"/>
         </w:object>
       </w:r>
     </w:p>
@@ -77,12 +77,29 @@
     <w:p>
       <w:pPr>
         <w:rPr>
+          <w:lang w:val="pt-PT"/>
+        </w:rPr>
+      </w:pPr>
+      <w:r>
+        <w:rPr>
+          <w:lang w:val="pt-PT"/>
+        </w:rPr>
+        <w:t>A carochinha gosta mais do lobo mau.</w:t>
+      </w:r>
+    </w:p>
+    <w:p>
+      <w:pPr>
+        <w:rPr>
           <w:rFonts w:ascii="Courier New" w:eastAsia="Courier New" w:hAnsi="Courier New" w:cs="Courier New"/>
           <w:sz w:val="22"/>
+          <w:lang w:val="pt-PT"/>
         </w:rPr>
       </w:pPr>
       <w:r>
-        <w:t>A carochinha gosta mais do lobo mau.</w:t>
+        <w:rPr>
+          <w:lang w:val="pt-PT"/>
+        </w:rPr>
+        <w:t>Fim do capitulo 7.</w:t>
       </w:r>
       <w:bookmarkStart w:id="0" w:name="_GoBack"/>
       <w:bookmarkEnd w:id="0"/>

</xml_diff>

<commit_message>
Remove image of chapter7
</commit_message>
<xml_diff>
--- a/chapter7.docx
+++ b/chapter7.docx
@@ -58,17 +58,8 @@
       </w:pPr>
     </w:p>
     <w:p>
-      <w:r>
-        <w:rPr>
-          <w:noProof/>
-        </w:rPr>
-        <w:object w:dxaOrig="4844" w:dyaOrig="4844">
-          <v:rect id="rectole0000000000" o:spid="_x0000_i1025" alt="" style="width:242pt;height:242pt;mso-width-percent:0;mso-height-percent:0;mso-width-percent:0;mso-height-percent:0" o:ole="" o:preferrelative="t" stroked="f">
-            <v:imagedata r:id="rId4" o:title=""/>
-          </v:rect>
-          <o:OLEObject Type="Embed" ProgID="StaticMetafile" ShapeID="rectole0000000000" DrawAspect="Content" ObjectID="_1597839496" r:id="rId5"/>
-        </w:object>
-      </w:r>
+      <w:bookmarkStart w:id="0" w:name="_GoBack"/>
+      <w:bookmarkEnd w:id="0"/>
     </w:p>
     <w:p/>
     <w:p/>
@@ -101,8 +92,6 @@
         </w:rPr>
         <w:t>Fim do capitulo 7.</w:t>
       </w:r>
-      <w:bookmarkStart w:id="0" w:name="_GoBack"/>
-      <w:bookmarkEnd w:id="0"/>
     </w:p>
     <w:sectPr>
       <w:pgSz w:w="12240" w:h="15840"/>

</xml_diff>